<commit_message>
Added network player, worked on the move class, added listener and tui, changed some class diagrams
</commit_message>
<xml_diff>
--- a/documents/report.docx
+++ b/documents/report.docx
@@ -70,6 +70,7 @@
     <w:p>
       <w:pPr>
         <w:numPr>
+          <w:ilvl w:val="0"/>
           <w:numId w:val="0"/>
         </w:numPr>
         <w:jc w:val="both"/>
@@ -192,6 +193,16 @@
           <w:lang w:val="en-GB"/>
         </w:rPr>
         <w:tab/>
+      </w:r>
+      <w:r>
+        <w:rPr>
+          <w:rFonts w:hint="default"/>
+          <w:b w:val="0"/>
+          <w:bCs w:val="0"/>
+          <w:sz w:val="24"/>
+          <w:szCs w:val="24"/>
+          <w:lang w:val="en-GB"/>
+        </w:rPr>
         <w:t>is to connect the left and right sides.</w:t>
       </w:r>
     </w:p>
@@ -254,6 +265,16 @@
           <w:lang w:val="en-GB"/>
         </w:rPr>
         <w:tab/>
+      </w:r>
+      <w:r>
+        <w:rPr>
+          <w:rFonts w:hint="default"/>
+          <w:b w:val="0"/>
+          <w:bCs w:val="0"/>
+          <w:sz w:val="24"/>
+          <w:szCs w:val="24"/>
+          <w:lang w:val="en-GB"/>
+        </w:rPr>
         <w:t>marked by your colors before your opponent does.</w:t>
       </w:r>
     </w:p>
@@ -316,6 +337,16 @@
           <w:lang w:val="en-GB"/>
         </w:rPr>
         <w:tab/>
+      </w:r>
+      <w:r>
+        <w:rPr>
+          <w:rFonts w:hint="default"/>
+          <w:b w:val="0"/>
+          <w:bCs w:val="0"/>
+          <w:sz w:val="24"/>
+          <w:szCs w:val="24"/>
+          <w:lang w:val="en-GB"/>
+        </w:rPr>
         <w:t>board.</w:t>
       </w:r>
     </w:p>
@@ -378,6 +409,16 @@
           <w:lang w:val="en-GB"/>
         </w:rPr>
         <w:tab/>
+      </w:r>
+      <w:r>
+        <w:rPr>
+          <w:rFonts w:hint="default"/>
+          <w:b w:val="0"/>
+          <w:bCs w:val="0"/>
+          <w:sz w:val="24"/>
+          <w:szCs w:val="24"/>
+          <w:lang w:val="en-GB"/>
+        </w:rPr>
         <w:t>change the color of Player 1's first piece to their own color.</w:t>
       </w:r>
     </w:p>
@@ -490,6 +531,16 @@
           <w:lang w:val="en-GB"/>
         </w:rPr>
         <w:tab/>
+      </w:r>
+      <w:r>
+        <w:rPr>
+          <w:rFonts w:hint="default"/>
+          <w:b w:val="0"/>
+          <w:bCs w:val="0"/>
+          <w:sz w:val="24"/>
+          <w:szCs w:val="24"/>
+          <w:lang w:val="en-GB"/>
+        </w:rPr>
         <w:t>both players to complete their paths simultaneously.</w:t>
       </w:r>
     </w:p>
@@ -499,8 +550,8 @@
         <w:jc w:val="both"/>
         <w:rPr>
           <w:rFonts w:hint="default"/>
-          <w:b/>
-          <w:bCs/>
+          <w:b w:val="0"/>
+          <w:bCs w:val="0"/>
           <w:sz w:val="24"/>
           <w:szCs w:val="24"/>
           <w:lang w:val="en-GB"/>
@@ -527,10 +578,485 @@
           <w:lang w:val="en-GB"/>
         </w:rPr>
         <w:tab/>
+      </w:r>
+      <w:r>
+        <w:rPr>
+          <w:rFonts w:hint="default"/>
+          <w:b w:val="0"/>
+          <w:bCs w:val="0"/>
+          <w:sz w:val="24"/>
+          <w:szCs w:val="24"/>
+          <w:lang w:val="en-GB"/>
+        </w:rPr>
         <w:t>player must have done so.</w:t>
       </w:r>
+    </w:p>
+    <w:p>
+      <w:pPr>
+        <w:ind w:firstLine="720" w:firstLineChars="0"/>
+        <w:jc w:val="both"/>
+        <w:rPr>
+          <w:rFonts w:hint="default"/>
+          <w:b w:val="0"/>
+          <w:bCs w:val="0"/>
+          <w:sz w:val="24"/>
+          <w:szCs w:val="24"/>
+          <w:lang w:val="en-GB"/>
+        </w:rPr>
+      </w:pPr>
+    </w:p>
+    <w:p>
+      <w:pPr>
+        <w:ind w:firstLine="720" w:firstLineChars="0"/>
+        <w:jc w:val="both"/>
+        <w:rPr>
+          <w:rFonts w:hint="default"/>
+          <w:b w:val="0"/>
+          <w:bCs w:val="0"/>
+          <w:sz w:val="24"/>
+          <w:szCs w:val="24"/>
+          <w:lang w:val="en-GB"/>
+        </w:rPr>
+      </w:pPr>
+    </w:p>
+    <w:p>
+      <w:pPr>
+        <w:ind w:firstLine="720" w:firstLineChars="0"/>
+        <w:jc w:val="both"/>
+        <w:rPr>
+          <w:rFonts w:hint="default"/>
+          <w:b w:val="0"/>
+          <w:bCs w:val="0"/>
+          <w:sz w:val="24"/>
+          <w:szCs w:val="24"/>
+          <w:lang w:val="en-GB"/>
+        </w:rPr>
+      </w:pPr>
+    </w:p>
+    <w:p>
+      <w:pPr>
+        <w:ind w:firstLine="720" w:firstLineChars="0"/>
+        <w:jc w:val="both"/>
+        <w:rPr>
+          <w:rFonts w:hint="default"/>
+          <w:b w:val="0"/>
+          <w:bCs w:val="0"/>
+          <w:sz w:val="24"/>
+          <w:szCs w:val="24"/>
+          <w:lang w:val="en-GB"/>
+        </w:rPr>
+      </w:pPr>
+    </w:p>
+    <w:p>
+      <w:pPr>
+        <w:ind w:firstLine="720" w:firstLineChars="0"/>
+        <w:jc w:val="both"/>
+        <w:rPr>
+          <w:rFonts w:hint="default"/>
+          <w:b w:val="0"/>
+          <w:bCs w:val="0"/>
+          <w:sz w:val="24"/>
+          <w:szCs w:val="24"/>
+          <w:lang w:val="en-GB"/>
+        </w:rPr>
+      </w:pPr>
+    </w:p>
+    <w:p>
+      <w:pPr>
+        <w:ind w:firstLine="720" w:firstLineChars="0"/>
+        <w:jc w:val="both"/>
+        <w:rPr>
+          <w:rFonts w:hint="default"/>
+          <w:b w:val="0"/>
+          <w:bCs w:val="0"/>
+          <w:sz w:val="24"/>
+          <w:szCs w:val="24"/>
+          <w:lang w:val="en-GB"/>
+        </w:rPr>
+      </w:pPr>
+    </w:p>
+    <w:p>
+      <w:pPr>
+        <w:ind w:firstLine="720" w:firstLineChars="0"/>
+        <w:jc w:val="both"/>
+        <w:rPr>
+          <w:rFonts w:hint="default"/>
+          <w:b w:val="0"/>
+          <w:bCs w:val="0"/>
+          <w:sz w:val="24"/>
+          <w:szCs w:val="24"/>
+          <w:lang w:val="en-GB"/>
+        </w:rPr>
+      </w:pPr>
+    </w:p>
+    <w:p>
+      <w:pPr>
+        <w:ind w:firstLine="720" w:firstLineChars="0"/>
+        <w:jc w:val="both"/>
+        <w:rPr>
+          <w:rFonts w:hint="default"/>
+          <w:b w:val="0"/>
+          <w:bCs w:val="0"/>
+          <w:sz w:val="24"/>
+          <w:szCs w:val="24"/>
+          <w:lang w:val="en-GB"/>
+        </w:rPr>
+      </w:pPr>
+    </w:p>
+    <w:p>
+      <w:pPr>
+        <w:ind w:firstLine="720" w:firstLineChars="0"/>
+        <w:jc w:val="both"/>
+        <w:rPr>
+          <w:rFonts w:hint="default"/>
+          <w:b w:val="0"/>
+          <w:bCs w:val="0"/>
+          <w:sz w:val="24"/>
+          <w:szCs w:val="24"/>
+          <w:lang w:val="en-GB"/>
+        </w:rPr>
+      </w:pPr>
+    </w:p>
+    <w:p>
+      <w:pPr>
+        <w:ind w:firstLine="720" w:firstLineChars="0"/>
+        <w:jc w:val="both"/>
+        <w:rPr>
+          <w:rFonts w:hint="default"/>
+          <w:b w:val="0"/>
+          <w:bCs w:val="0"/>
+          <w:sz w:val="24"/>
+          <w:szCs w:val="24"/>
+          <w:lang w:val="en-GB"/>
+        </w:rPr>
+      </w:pPr>
+    </w:p>
+    <w:p>
+      <w:pPr>
+        <w:ind w:firstLine="720" w:firstLineChars="0"/>
+        <w:jc w:val="both"/>
+        <w:rPr>
+          <w:rFonts w:hint="default"/>
+          <w:b w:val="0"/>
+          <w:bCs w:val="0"/>
+          <w:sz w:val="24"/>
+          <w:szCs w:val="24"/>
+          <w:lang w:val="en-GB"/>
+        </w:rPr>
+      </w:pPr>
+    </w:p>
+    <w:p>
+      <w:pPr>
+        <w:ind w:firstLine="720" w:firstLineChars="0"/>
+        <w:jc w:val="both"/>
+        <w:rPr>
+          <w:rFonts w:hint="default"/>
+          <w:b w:val="0"/>
+          <w:bCs w:val="0"/>
+          <w:sz w:val="24"/>
+          <w:szCs w:val="24"/>
+          <w:lang w:val="en-GB"/>
+        </w:rPr>
+      </w:pPr>
+    </w:p>
+    <w:p>
+      <w:pPr>
+        <w:ind w:firstLine="720" w:firstLineChars="0"/>
+        <w:jc w:val="both"/>
+        <w:rPr>
+          <w:rFonts w:hint="default"/>
+          <w:b w:val="0"/>
+          <w:bCs w:val="0"/>
+          <w:sz w:val="24"/>
+          <w:szCs w:val="24"/>
+          <w:lang w:val="en-GB"/>
+        </w:rPr>
+      </w:pPr>
+    </w:p>
+    <w:p>
+      <w:pPr>
+        <w:ind w:firstLine="720" w:firstLineChars="0"/>
+        <w:jc w:val="both"/>
+        <w:rPr>
+          <w:rFonts w:hint="default"/>
+          <w:b w:val="0"/>
+          <w:bCs w:val="0"/>
+          <w:sz w:val="24"/>
+          <w:szCs w:val="24"/>
+          <w:lang w:val="en-GB"/>
+        </w:rPr>
+      </w:pPr>
+    </w:p>
+    <w:p>
+      <w:pPr>
+        <w:ind w:firstLine="720" w:firstLineChars="0"/>
+        <w:jc w:val="both"/>
+        <w:rPr>
+          <w:rFonts w:hint="default"/>
+          <w:b w:val="0"/>
+          <w:bCs w:val="0"/>
+          <w:sz w:val="24"/>
+          <w:szCs w:val="24"/>
+          <w:lang w:val="en-GB"/>
+        </w:rPr>
+      </w:pPr>
+    </w:p>
+    <w:p>
+      <w:pPr>
+        <w:ind w:firstLine="720" w:firstLineChars="0"/>
+        <w:jc w:val="both"/>
+        <w:rPr>
+          <w:rFonts w:hint="default"/>
+          <w:b w:val="0"/>
+          <w:bCs w:val="0"/>
+          <w:sz w:val="24"/>
+          <w:szCs w:val="24"/>
+          <w:lang w:val="en-GB"/>
+        </w:rPr>
+      </w:pPr>
+    </w:p>
+    <w:p>
+      <w:pPr>
+        <w:ind w:firstLine="720" w:firstLineChars="0"/>
+        <w:jc w:val="both"/>
+        <w:rPr>
+          <w:rFonts w:hint="default"/>
+          <w:b w:val="0"/>
+          <w:bCs w:val="0"/>
+          <w:sz w:val="24"/>
+          <w:szCs w:val="24"/>
+          <w:lang w:val="en-GB"/>
+        </w:rPr>
+      </w:pPr>
+    </w:p>
+    <w:p>
+      <w:pPr>
+        <w:ind w:firstLine="720" w:firstLineChars="0"/>
+        <w:jc w:val="both"/>
+        <w:rPr>
+          <w:rFonts w:hint="default"/>
+          <w:b w:val="0"/>
+          <w:bCs w:val="0"/>
+          <w:sz w:val="24"/>
+          <w:szCs w:val="24"/>
+          <w:lang w:val="en-GB"/>
+        </w:rPr>
+      </w:pPr>
+    </w:p>
+    <w:p>
+      <w:pPr>
+        <w:ind w:firstLine="720" w:firstLineChars="0"/>
+        <w:jc w:val="both"/>
+        <w:rPr>
+          <w:rFonts w:hint="default"/>
+          <w:b w:val="0"/>
+          <w:bCs w:val="0"/>
+          <w:sz w:val="24"/>
+          <w:szCs w:val="24"/>
+          <w:lang w:val="en-GB"/>
+        </w:rPr>
+      </w:pPr>
+    </w:p>
+    <w:p>
+      <w:pPr>
+        <w:ind w:firstLine="720" w:firstLineChars="0"/>
+        <w:jc w:val="both"/>
+        <w:rPr>
+          <w:rFonts w:hint="default"/>
+          <w:b w:val="0"/>
+          <w:bCs w:val="0"/>
+          <w:sz w:val="24"/>
+          <w:szCs w:val="24"/>
+          <w:lang w:val="en-GB"/>
+        </w:rPr>
+      </w:pPr>
+    </w:p>
+    <w:p>
+      <w:pPr>
+        <w:jc w:val="both"/>
+        <w:rPr>
+          <w:rFonts w:hint="default"/>
+          <w:b w:val="0"/>
+          <w:bCs w:val="0"/>
+          <w:sz w:val="24"/>
+          <w:szCs w:val="24"/>
+          <w:lang w:val="en-GB"/>
+        </w:rPr>
+      </w:pPr>
+    </w:p>
+    <w:p>
+      <w:pPr>
+        <w:jc w:val="both"/>
+        <w:rPr>
+          <w:rFonts w:hint="default"/>
+          <w:b w:val="0"/>
+          <w:bCs w:val="0"/>
+          <w:sz w:val="24"/>
+          <w:szCs w:val="24"/>
+          <w:lang w:val="en-GB"/>
+        </w:rPr>
+      </w:pPr>
+    </w:p>
+    <w:p>
+      <w:pPr>
+        <w:numPr>
+          <w:ilvl w:val="0"/>
+          <w:numId w:val="1"/>
+        </w:numPr>
+        <w:ind w:left="0" w:leftChars="0" w:firstLine="0" w:firstLineChars="0"/>
+        <w:jc w:val="both"/>
+        <w:rPr>
+          <w:rFonts w:hint="default"/>
+          <w:b/>
+          <w:bCs/>
+          <w:sz w:val="28"/>
+          <w:szCs w:val="28"/>
+          <w:lang w:val="en-US"/>
+        </w:rPr>
+      </w:pPr>
+      <w:r>
+        <w:rPr>
+          <w:rFonts w:hint="default"/>
+          <w:b/>
+          <w:bCs/>
+          <w:sz w:val="28"/>
+          <w:szCs w:val="28"/>
+          <w:lang w:val="en-US"/>
+        </w:rPr>
+        <w:t>Class diagrams</w:t>
+      </w:r>
+    </w:p>
+    <w:p>
+      <w:pPr>
+        <w:numPr>
+          <w:ilvl w:val="0"/>
+          <w:numId w:val="0"/>
+        </w:numPr>
+        <w:ind w:leftChars="0"/>
+        <w:jc w:val="both"/>
+      </w:pPr>
+      <w:r>
+        <w:drawing>
+          <wp:anchor distT="0" distB="0" distL="114300" distR="114300" simplePos="0" relativeHeight="251660288" behindDoc="0" locked="0" layoutInCell="1" allowOverlap="1">
+            <wp:simplePos x="0" y="0"/>
+            <wp:positionH relativeFrom="column">
+              <wp:posOffset>-69215</wp:posOffset>
+            </wp:positionH>
+            <wp:positionV relativeFrom="paragraph">
+              <wp:posOffset>111760</wp:posOffset>
+            </wp:positionV>
+            <wp:extent cx="5273040" cy="3676015"/>
+            <wp:effectExtent l="0" t="0" r="3810" b="635"/>
+            <wp:wrapNone/>
+            <wp:docPr id="2" name="Picture 2"/>
+            <wp:cNvGraphicFramePr>
+              <a:graphicFrameLocks xmlns:a="http://schemas.openxmlformats.org/drawingml/2006/main" noChangeAspect="1"/>
+            </wp:cNvGraphicFramePr>
+            <a:graphic xmlns:a="http://schemas.openxmlformats.org/drawingml/2006/main">
+              <a:graphicData uri="http://schemas.openxmlformats.org/drawingml/2006/picture">
+                <pic:pic xmlns:pic="http://schemas.openxmlformats.org/drawingml/2006/picture">
+                  <pic:nvPicPr>
+                    <pic:cNvPr id="2" name="Picture 2"/>
+                    <pic:cNvPicPr>
+                      <a:picLocks noChangeAspect="1"/>
+                    </pic:cNvPicPr>
+                  </pic:nvPicPr>
+                  <pic:blipFill>
+                    <a:blip r:embed="rId4"/>
+                    <a:stretch>
+                      <a:fillRect/>
+                    </a:stretch>
+                  </pic:blipFill>
+                  <pic:spPr>
+                    <a:xfrm>
+                      <a:off x="0" y="0"/>
+                      <a:ext cx="5273040" cy="3676015"/>
+                    </a:xfrm>
+                    <a:prstGeom prst="rect">
+                      <a:avLst/>
+                    </a:prstGeom>
+                    <a:noFill/>
+                    <a:ln>
+                      <a:noFill/>
+                    </a:ln>
+                  </pic:spPr>
+                </pic:pic>
+              </a:graphicData>
+            </a:graphic>
+          </wp:anchor>
+        </w:drawing>
+      </w:r>
+    </w:p>
+    <w:p>
+      <w:pPr>
+        <w:numPr>
+          <w:ilvl w:val="0"/>
+          <w:numId w:val="0"/>
+        </w:numPr>
+        <w:ind w:leftChars="0"/>
+        <w:jc w:val="both"/>
+        <w:rPr>
+          <w:rFonts w:hint="default"/>
+          <w:b w:val="0"/>
+          <w:bCs w:val="0"/>
+          <w:sz w:val="24"/>
+          <w:szCs w:val="24"/>
+          <w:lang w:val="en-US"/>
+        </w:rPr>
+      </w:pPr>
       <w:bookmarkStart w:id="0" w:name="_GoBack"/>
       <w:bookmarkEnd w:id="0"/>
+      <w:r>
+        <w:drawing>
+          <wp:anchor distT="0" distB="0" distL="114300" distR="114300" simplePos="0" relativeHeight="251659264" behindDoc="0" locked="0" layoutInCell="1" allowOverlap="1">
+            <wp:simplePos x="0" y="0"/>
+            <wp:positionH relativeFrom="column">
+              <wp:posOffset>-52070</wp:posOffset>
+            </wp:positionH>
+            <wp:positionV relativeFrom="paragraph">
+              <wp:posOffset>3706495</wp:posOffset>
+            </wp:positionV>
+            <wp:extent cx="5272405" cy="4479290"/>
+            <wp:effectExtent l="0" t="0" r="4445" b="16510"/>
+            <wp:wrapNone/>
+            <wp:docPr id="1" name="Picture 1"/>
+            <wp:cNvGraphicFramePr>
+              <a:graphicFrameLocks xmlns:a="http://schemas.openxmlformats.org/drawingml/2006/main" noChangeAspect="1"/>
+            </wp:cNvGraphicFramePr>
+            <a:graphic xmlns:a="http://schemas.openxmlformats.org/drawingml/2006/main">
+              <a:graphicData uri="http://schemas.openxmlformats.org/drawingml/2006/picture">
+                <pic:pic xmlns:pic="http://schemas.openxmlformats.org/drawingml/2006/picture">
+                  <pic:nvPicPr>
+                    <pic:cNvPr id="1" name="Picture 1"/>
+                    <pic:cNvPicPr>
+                      <a:picLocks noChangeAspect="1"/>
+                    </pic:cNvPicPr>
+                  </pic:nvPicPr>
+                  <pic:blipFill>
+                    <a:blip r:embed="rId5"/>
+                    <a:stretch>
+                      <a:fillRect/>
+                    </a:stretch>
+                  </pic:blipFill>
+                  <pic:spPr>
+                    <a:xfrm>
+                      <a:off x="0" y="0"/>
+                      <a:ext cx="5272405" cy="4479290"/>
+                    </a:xfrm>
+                    <a:prstGeom prst="rect">
+                      <a:avLst/>
+                    </a:prstGeom>
+                    <a:noFill/>
+                    <a:ln>
+                      <a:noFill/>
+                    </a:ln>
+                  </pic:spPr>
+                </pic:pic>
+              </a:graphicData>
+            </a:graphic>
+          </wp:anchor>
+        </w:drawing>
+      </w:r>
     </w:p>
     <w:sectPr>
       <w:pgSz w:w="11906" w:h="16838"/>
@@ -638,7 +1164,7 @@
     <w:lsdException w:qFormat="1" w:unhideWhenUsed="0" w:uiPriority="0" w:semiHidden="0" w:name="Title"/>
     <w:lsdException w:unhideWhenUsed="0" w:uiPriority="0" w:semiHidden="0" w:name="Closing"/>
     <w:lsdException w:unhideWhenUsed="0" w:uiPriority="0" w:semiHidden="0" w:name="Signature"/>
-    <w:lsdException w:unhideWhenUsed="0" w:uiPriority="0" w:name="Default Paragraph Font"/>
+    <w:lsdException w:qFormat="1" w:unhideWhenUsed="0" w:uiPriority="0" w:name="Default Paragraph Font"/>
     <w:lsdException w:unhideWhenUsed="0" w:uiPriority="0" w:semiHidden="0" w:name="Body Text"/>
     <w:lsdException w:unhideWhenUsed="0" w:uiPriority="0" w:semiHidden="0" w:name="Body Text Indent"/>
     <w:lsdException w:unhideWhenUsed="0" w:uiPriority="0" w:semiHidden="0" w:name="List Continue"/>
@@ -834,6 +1360,7 @@
   <w:style w:type="character" w:default="1" w:styleId="2">
     <w:name w:val="Default Paragraph Font"/>
     <w:semiHidden/>
+    <w:qFormat/>
     <w:uiPriority w:val="0"/>
   </w:style>
   <w:style w:type="table" w:default="1" w:styleId="3">

</xml_diff>